<commit_message>
corrected machine consciousness desription
</commit_message>
<xml_diff>
--- a/applied machine consciosness/Applied_machine_consciousness.docx
+++ b/applied machine consciosness/Applied_machine_consciousness.docx
@@ -157,7 +157,16 @@
           <w:rFonts w:ascii="Arial" w:hAnsi="Arial" w:eastAsia="Arial" w:cs="Arial"/>
           <w:sz w:val="22"/>
         </w:rPr>
-        <w:t xml:space="preserve">This course is based mainly on works of Marvin Minsky from and Aaron Sloman of AI and cognitive architectures domain, neuroscientific works from Harvard university. </w:t>
+        <w:t xml:space="preserve">This course is based mainly on works of Marvin Minsky </w:t>
+      </w:r>
+      <w:bookmarkStart w:id="0" w:name="_GoBack"/>
+      <w:bookmarkEnd w:id="0"/>
+      <w:r>
+        <w:rPr>
+          <w:rFonts w:ascii="Arial" w:hAnsi="Arial" w:eastAsia="Arial" w:cs="Arial"/>
+          <w:sz w:val="22"/>
+        </w:rPr>
+        <w:t xml:space="preserve">and Aaron Sloman of AI and cognitive architectures domain, neuroscientific works from Harvard university. </w:t>
       </w:r>
     </w:p>
     <w:p>
@@ -576,15 +585,7 @@
         <w:ind w:left="1440" w:hanging="360"/>
       </w:pPr>
       <w:r>
-        <w:t>State of</w:t>
-      </w:r>
-      <w:r>
-        <w:t xml:space="preserve"> the</w:t>
-      </w:r>
-      <w:bookmarkStart w:id="0" w:name="_GoBack"/>
-      <w:bookmarkEnd w:id="0"/>
-      <w:r>
-        <w:t xml:space="preserve"> art</w:t>
+        <w:t>State of the art</w:t>
       </w:r>
     </w:p>
     <w:p>
@@ -994,10 +995,10 @@
 
 <file path=word/numbering.xml><?xml version="1.0" encoding="utf-8"?>
 <w:numbering xmlns:wpc="http://schemas.microsoft.com/office/word/2010/wordprocessingCanvas" xmlns:mc="http://schemas.openxmlformats.org/markup-compatibility/2006" xmlns:o="urn:schemas-microsoft-com:office:office" xmlns:r="http://schemas.openxmlformats.org/officeDocument/2006/relationships" xmlns:m="http://schemas.openxmlformats.org/officeDocument/2006/math" xmlns:v="urn:schemas-microsoft-com:vml" xmlns:wp14="http://schemas.microsoft.com/office/word/2010/wordprocessingDrawing" xmlns:wp="http://schemas.openxmlformats.org/drawingml/2006/wordprocessingDrawing" xmlns:w10="urn:schemas-microsoft-com:office:word" xmlns:w="http://schemas.openxmlformats.org/wordprocessingml/2006/main" xmlns:w14="http://schemas.microsoft.com/office/word/2010/wordml" xmlns:wpg="http://schemas.microsoft.com/office/word/2010/wordprocessingGroup" xmlns:wpi="http://schemas.microsoft.com/office/word/2010/wordprocessingInk" xmlns:wne="http://schemas.microsoft.com/office/word/2006/wordml" xmlns:wps="http://schemas.microsoft.com/office/word/2010/wordprocessingShape" mc:Ignorable="w14 wp14">
-  <w:abstractNum w:abstractNumId="1436340996">
-    <w:nsid w:val="559CD304"/>
+  <w:abstractNum w:abstractNumId="1436340985">
+    <w:nsid w:val="559CD2F9"/>
     <w:multiLevelType w:val="multilevel"/>
-    <w:tmpl w:val="559CD304"/>
+    <w:tmpl w:val="559CD2F9"/>
     <w:lvl w:ilvl="0" w:tentative="1">
       <w:start w:val="1"/>
       <w:numFmt w:val="decimal"/>
@@ -1143,10 +1144,10 @@
       </w:rPr>
     </w:lvl>
   </w:abstractNum>
-  <w:abstractNum w:abstractNumId="1436341007">
-    <w:nsid w:val="559CD30F"/>
+  <w:abstractNum w:abstractNumId="1436341018">
+    <w:nsid w:val="559CD31A"/>
     <w:multiLevelType w:val="multilevel"/>
-    <w:tmpl w:val="559CD30F"/>
+    <w:tmpl w:val="559CD31A"/>
     <w:lvl w:ilvl="0" w:tentative="1">
       <w:start w:val="1"/>
       <w:numFmt w:val="decimal"/>
@@ -1554,10 +1555,10 @@
       </w:rPr>
     </w:lvl>
   </w:abstractNum>
-  <w:abstractNum w:abstractNumId="1436340985">
-    <w:nsid w:val="559CD2F9"/>
+  <w:abstractNum w:abstractNumId="1436340996">
+    <w:nsid w:val="559CD304"/>
     <w:multiLevelType w:val="multilevel"/>
-    <w:tmpl w:val="559CD2F9"/>
+    <w:tmpl w:val="559CD304"/>
     <w:lvl w:ilvl="0" w:tentative="1">
       <w:start w:val="1"/>
       <w:numFmt w:val="decimal"/>
@@ -1703,10 +1704,10 @@
       </w:rPr>
     </w:lvl>
   </w:abstractNum>
-  <w:abstractNum w:abstractNumId="1436341018">
-    <w:nsid w:val="559CD31A"/>
+  <w:abstractNum w:abstractNumId="1436341007">
+    <w:nsid w:val="559CD30F"/>
     <w:multiLevelType w:val="multilevel"/>
-    <w:tmpl w:val="559CD31A"/>
+    <w:tmpl w:val="559CD30F"/>
     <w:lvl w:ilvl="0" w:tentative="1">
       <w:start w:val="1"/>
       <w:numFmt w:val="decimal"/>

</xml_diff>